<commit_message>
[UserGuide] Modify for the appendix
IMAGE_INSTALL_append = " gtreamer1.0-libav"
add blank

Signed-off-by: Lyon Wang <lyon.wang@freescale.com>
</commit_message>
<xml_diff>
--- a/doc/MX6_Yocto_Project_Multimedia_Gstreamer_1.x_User_Guide.docx
+++ b/doc/MX6_Yocto_Project_Multimedia_Gstreamer_1.x_User_Guide.docx
@@ -10719,7 +10719,25 @@
           <w:szCs w:val="18"/>
           <w:shd w:val="pct15" w:color="auto" w:fill="FFFFFF"/>
         </w:rPr>
-        <w:t xml:space="preserve"> = “gstreamer1.0-libav”</w:t>
+        <w:t xml:space="preserve"> = “</w:t>
+      </w:r>
+      <w:r>
+        <w:rPr>
+          <w:rFonts w:ascii="Courier New" w:hAnsi="Courier New" w:cs="Courier New"/>
+          <w:sz w:val="18"/>
+          <w:szCs w:val="18"/>
+          <w:shd w:val="pct15" w:color="auto" w:fill="FFFFFF"/>
+        </w:rPr>
+        <w:t xml:space="preserve"> </w:t>
+      </w:r>
+      <w:r>
+        <w:rPr>
+          <w:rFonts w:ascii="Courier New" w:hAnsi="Courier New" w:cs="Courier New"/>
+          <w:sz w:val="18"/>
+          <w:szCs w:val="18"/>
+          <w:shd w:val="pct15" w:color="auto" w:fill="FFFFFF"/>
+        </w:rPr>
+        <w:t>gstreamer1.0-libav”</w:t>
       </w:r>
     </w:p>
     <w:p>
@@ -12720,7 +12738,7 @@
         <w:noProof/>
         <w:color w:val="F6B400" w:themeColor="background1" w:themeShade="7F"/>
       </w:rPr>
-      <w:t>10</w:t>
+      <w:t>9</w:t>
     </w:r>
     <w:r>
       <w:rPr>
@@ -17437,7 +17455,7 @@
 </file>
 
 <file path=customXml/itemProps1.xml><?xml version="1.0" encoding="utf-8"?>
-<ds:datastoreItem xmlns:ds="http://schemas.openxmlformats.org/officeDocument/2006/customXml" ds:itemID="{4D5529E2-6114-4E76-90FF-03CB0BB2654E}">
+<ds:datastoreItem xmlns:ds="http://schemas.openxmlformats.org/officeDocument/2006/customXml" ds:itemID="{A2950160-F1CF-493D-853D-9D4D7C8CA128}">
   <ds:schemaRefs>
     <ds:schemaRef ds:uri="http://schemas.openxmlformats.org/officeDocument/2006/bibliography"/>
   </ds:schemaRefs>

</xml_diff>

<commit_message>
[doc] Add VPU JPEG image decode use case.
Add VPU JPEG image decode use case.

Signed-off-by: Song Bing b06498@freescale.com
</commit_message>
<xml_diff>
--- a/doc/MX6_Yocto_Project_Multimedia_Gstreamer_1.x_User_Guide.docx
+++ b/doc/MX6_Yocto_Project_Multimedia_Gstreamer_1.x_User_Guide.docx
@@ -40,21 +40,7 @@
         <w:rPr>
           <w:rFonts w:hint="eastAsia"/>
         </w:rPr>
-        <w:t xml:space="preserve">i.MX 6 Series </w:t>
-      </w:r>
-      <w:proofErr w:type="spellStart"/>
-      <w:r>
-        <w:rPr>
-          <w:rFonts w:hint="eastAsia"/>
-        </w:rPr>
-        <w:t>Yocto</w:t>
-      </w:r>
-      <w:proofErr w:type="spellEnd"/>
-      <w:r>
-        <w:rPr>
-          <w:rFonts w:hint="eastAsia"/>
-        </w:rPr>
-        <w:t xml:space="preserve"> </w:t>
+        <w:t xml:space="preserve">i.MX 6 Series Yocto </w:t>
       </w:r>
       <w:r>
         <w:t xml:space="preserve">Project </w:t>
@@ -162,21 +148,7 @@
         <w:rPr>
           <w:rStyle w:val="SubtleEmphasis"/>
         </w:rPr>
-        <w:t xml:space="preserve">By </w:t>
-      </w:r>
-      <w:proofErr w:type="spellStart"/>
-      <w:r>
-        <w:rPr>
-          <w:rStyle w:val="SubtleEmphasis"/>
-        </w:rPr>
-        <w:t>Freescale</w:t>
-      </w:r>
-      <w:proofErr w:type="spellEnd"/>
-      <w:r>
-        <w:rPr>
-          <w:rStyle w:val="SubtleEmphasis"/>
-        </w:rPr>
-        <w:t xml:space="preserve"> Semiconductor.</w:t>
+        <w:t>By Freescale Semiconductor.</w:t>
       </w:r>
       <w:proofErr w:type="gramEnd"/>
       <w:r>
@@ -248,7 +220,7 @@
           <w:r>
             <w:fldChar w:fldCharType="separate"/>
           </w:r>
-          <w:hyperlink w:anchor="_Toc385424658" w:history="1">
+          <w:hyperlink w:anchor="_Toc401836862" w:history="1">
             <w:r>
               <w:rPr>
                 <w:rStyle w:val="Hyperlink"/>
@@ -289,7 +261,7 @@
                 <w:noProof/>
                 <w:webHidden/>
               </w:rPr>
-              <w:instrText xml:space="preserve"> PAGEREF _Toc385424658 \h </w:instrText>
+              <w:instrText xml:space="preserve"> PAGEREF _Toc401836862 \h </w:instrText>
             </w:r>
             <w:r>
               <w:rPr>
@@ -332,7 +304,7 @@
               <w:lang w:eastAsia="zh-CN"/>
             </w:rPr>
           </w:pPr>
-          <w:hyperlink w:anchor="_Toc385424659" w:history="1">
+          <w:hyperlink w:anchor="_Toc401836863" w:history="1">
             <w:r>
               <w:rPr>
                 <w:rStyle w:val="Hyperlink"/>
@@ -373,7 +345,7 @@
                 <w:noProof/>
                 <w:webHidden/>
               </w:rPr>
-              <w:instrText xml:space="preserve"> PAGEREF _Toc385424659 \h </w:instrText>
+              <w:instrText xml:space="preserve"> PAGEREF _Toc401836863 \h </w:instrText>
             </w:r>
             <w:r>
               <w:rPr>
@@ -416,7 +388,7 @@
               <w:lang w:eastAsia="zh-CN"/>
             </w:rPr>
           </w:pPr>
-          <w:hyperlink w:anchor="_Toc385424660" w:history="1">
+          <w:hyperlink w:anchor="_Toc401836864" w:history="1">
             <w:r>
               <w:rPr>
                 <w:rStyle w:val="Hyperlink"/>
@@ -457,7 +429,7 @@
                 <w:noProof/>
                 <w:webHidden/>
               </w:rPr>
-              <w:instrText xml:space="preserve"> PAGEREF _Toc385424660 \h </w:instrText>
+              <w:instrText xml:space="preserve"> PAGEREF _Toc401836864 \h </w:instrText>
             </w:r>
             <w:r>
               <w:rPr>
@@ -500,7 +472,7 @@
               <w:lang w:eastAsia="zh-CN"/>
             </w:rPr>
           </w:pPr>
-          <w:hyperlink w:anchor="_Toc385424661" w:history="1">
+          <w:hyperlink w:anchor="_Toc401836865" w:history="1">
             <w:r>
               <w:rPr>
                 <w:rStyle w:val="Hyperlink"/>
@@ -541,7 +513,7 @@
                 <w:noProof/>
                 <w:webHidden/>
               </w:rPr>
-              <w:instrText xml:space="preserve"> PAGEREF _Toc385424661 \h </w:instrText>
+              <w:instrText xml:space="preserve"> PAGEREF _Toc401836865 \h </w:instrText>
             </w:r>
             <w:r>
               <w:rPr>
@@ -584,7 +556,7 @@
               <w:lang w:eastAsia="zh-CN"/>
             </w:rPr>
           </w:pPr>
-          <w:hyperlink w:anchor="_Toc385424662" w:history="1">
+          <w:hyperlink w:anchor="_Toc401836866" w:history="1">
             <w:r>
               <w:rPr>
                 <w:rStyle w:val="Hyperlink"/>
@@ -625,7 +597,7 @@
                 <w:noProof/>
                 <w:webHidden/>
               </w:rPr>
-              <w:instrText xml:space="preserve"> PAGEREF _Toc385424662 \h </w:instrText>
+              <w:instrText xml:space="preserve"> PAGEREF _Toc401836866 \h </w:instrText>
             </w:r>
             <w:r>
               <w:rPr>
@@ -668,7 +640,7 @@
               <w:lang w:eastAsia="zh-CN"/>
             </w:rPr>
           </w:pPr>
-          <w:hyperlink w:anchor="_Toc385424663" w:history="1">
+          <w:hyperlink w:anchor="_Toc401836867" w:history="1">
             <w:r>
               <w:rPr>
                 <w:rStyle w:val="Hyperlink"/>
@@ -709,7 +681,7 @@
                 <w:noProof/>
                 <w:webHidden/>
               </w:rPr>
-              <w:instrText xml:space="preserve"> PAGEREF _Toc385424663 \h </w:instrText>
+              <w:instrText xml:space="preserve"> PAGEREF _Toc401836867 \h </w:instrText>
             </w:r>
             <w:r>
               <w:rPr>
@@ -752,7 +724,7 @@
               <w:lang w:eastAsia="zh-CN"/>
             </w:rPr>
           </w:pPr>
-          <w:hyperlink w:anchor="_Toc385424664" w:history="1">
+          <w:hyperlink w:anchor="_Toc401836868" w:history="1">
             <w:r>
               <w:rPr>
                 <w:rStyle w:val="Hyperlink"/>
@@ -793,7 +765,7 @@
                 <w:noProof/>
                 <w:webHidden/>
               </w:rPr>
-              <w:instrText xml:space="preserve"> PAGEREF _Toc385424664 \h </w:instrText>
+              <w:instrText xml:space="preserve"> PAGEREF _Toc401836868 \h </w:instrText>
             </w:r>
             <w:r>
               <w:rPr>
@@ -836,7 +808,7 @@
               <w:lang w:eastAsia="zh-CN"/>
             </w:rPr>
           </w:pPr>
-          <w:hyperlink w:anchor="_Toc385424665" w:history="1">
+          <w:hyperlink w:anchor="_Toc401836869" w:history="1">
             <w:r>
               <w:rPr>
                 <w:rStyle w:val="Hyperlink"/>
@@ -877,7 +849,7 @@
                 <w:noProof/>
                 <w:webHidden/>
               </w:rPr>
-              <w:instrText xml:space="preserve"> PAGEREF _Toc385424665 \h </w:instrText>
+              <w:instrText xml:space="preserve"> PAGEREF _Toc401836869 \h </w:instrText>
             </w:r>
             <w:r>
               <w:rPr>
@@ -920,7 +892,7 @@
               <w:lang w:eastAsia="zh-CN"/>
             </w:rPr>
           </w:pPr>
-          <w:hyperlink w:anchor="_Toc385424666" w:history="1">
+          <w:hyperlink w:anchor="_Toc401836870" w:history="1">
             <w:r>
               <w:rPr>
                 <w:rStyle w:val="Hyperlink"/>
@@ -961,7 +933,7 @@
                 <w:noProof/>
                 <w:webHidden/>
               </w:rPr>
-              <w:instrText xml:space="preserve"> PAGEREF _Toc385424666 \h </w:instrText>
+              <w:instrText xml:space="preserve"> PAGEREF _Toc401836870 \h </w:instrText>
             </w:r>
             <w:r>
               <w:rPr>
@@ -1004,7 +976,7 @@
               <w:lang w:eastAsia="zh-CN"/>
             </w:rPr>
           </w:pPr>
-          <w:hyperlink w:anchor="_Toc385424667" w:history="1">
+          <w:hyperlink w:anchor="_Toc401836871" w:history="1">
             <w:r>
               <w:rPr>
                 <w:rStyle w:val="Hyperlink"/>
@@ -1045,7 +1017,7 @@
                 <w:noProof/>
                 <w:webHidden/>
               </w:rPr>
-              <w:instrText xml:space="preserve"> PAGEREF _Toc385424667 \h </w:instrText>
+              <w:instrText xml:space="preserve"> PAGEREF _Toc401836871 \h </w:instrText>
             </w:r>
             <w:r>
               <w:rPr>
@@ -1088,7 +1060,7 @@
               <w:lang w:eastAsia="zh-CN"/>
             </w:rPr>
           </w:pPr>
-          <w:hyperlink w:anchor="_Toc385424668" w:history="1">
+          <w:hyperlink w:anchor="_Toc401836872" w:history="1">
             <w:r>
               <w:rPr>
                 <w:rStyle w:val="Hyperlink"/>
@@ -1129,7 +1101,7 @@
                 <w:noProof/>
                 <w:webHidden/>
               </w:rPr>
-              <w:instrText xml:space="preserve"> PAGEREF _Toc385424668 \h </w:instrText>
+              <w:instrText xml:space="preserve"> PAGEREF _Toc401836872 \h </w:instrText>
             </w:r>
             <w:r>
               <w:rPr>
@@ -1172,7 +1144,7 @@
               <w:lang w:eastAsia="zh-CN"/>
             </w:rPr>
           </w:pPr>
-          <w:hyperlink w:anchor="_Toc385424669" w:history="1">
+          <w:hyperlink w:anchor="_Toc401836873" w:history="1">
             <w:r>
               <w:rPr>
                 <w:rStyle w:val="Hyperlink"/>
@@ -1213,7 +1185,7 @@
                 <w:noProof/>
                 <w:webHidden/>
               </w:rPr>
-              <w:instrText xml:space="preserve"> PAGEREF _Toc385424669 \h </w:instrText>
+              <w:instrText xml:space="preserve"> PAGEREF _Toc401836873 \h </w:instrText>
             </w:r>
             <w:r>
               <w:rPr>
@@ -1256,7 +1228,7 @@
               <w:lang w:eastAsia="zh-CN"/>
             </w:rPr>
           </w:pPr>
-          <w:hyperlink w:anchor="_Toc385424670" w:history="1">
+          <w:hyperlink w:anchor="_Toc401836874" w:history="1">
             <w:r>
               <w:rPr>
                 <w:rStyle w:val="Hyperlink"/>
@@ -1297,7 +1269,7 @@
                 <w:noProof/>
                 <w:webHidden/>
               </w:rPr>
-              <w:instrText xml:space="preserve"> PAGEREF _Toc385424670 \h </w:instrText>
+              <w:instrText xml:space="preserve"> PAGEREF _Toc401836874 \h </w:instrText>
             </w:r>
             <w:r>
               <w:rPr>
@@ -1340,7 +1312,7 @@
               <w:lang w:eastAsia="zh-CN"/>
             </w:rPr>
           </w:pPr>
-          <w:hyperlink w:anchor="_Toc385424671" w:history="1">
+          <w:hyperlink w:anchor="_Toc401836875" w:history="1">
             <w:r>
               <w:rPr>
                 <w:rStyle w:val="Hyperlink"/>
@@ -1381,7 +1353,7 @@
                 <w:noProof/>
                 <w:webHidden/>
               </w:rPr>
-              <w:instrText xml:space="preserve"> PAGEREF _Toc385424671 \h </w:instrText>
+              <w:instrText xml:space="preserve"> PAGEREF _Toc401836875 \h </w:instrText>
             </w:r>
             <w:r>
               <w:rPr>
@@ -1424,7 +1396,7 @@
               <w:lang w:eastAsia="zh-CN"/>
             </w:rPr>
           </w:pPr>
-          <w:hyperlink w:anchor="_Toc385424672" w:history="1">
+          <w:hyperlink w:anchor="_Toc401836876" w:history="1">
             <w:r>
               <w:rPr>
                 <w:rStyle w:val="Hyperlink"/>
@@ -1465,7 +1437,7 @@
                 <w:noProof/>
                 <w:webHidden/>
               </w:rPr>
-              <w:instrText xml:space="preserve"> PAGEREF _Toc385424672 \h </w:instrText>
+              <w:instrText xml:space="preserve"> PAGEREF _Toc401836876 \h </w:instrText>
             </w:r>
             <w:r>
               <w:rPr>
@@ -1508,7 +1480,7 @@
               <w:lang w:eastAsia="zh-CN"/>
             </w:rPr>
           </w:pPr>
-          <w:hyperlink w:anchor="_Toc385424673" w:history="1">
+          <w:hyperlink w:anchor="_Toc401836877" w:history="1">
             <w:r>
               <w:rPr>
                 <w:rStyle w:val="Hyperlink"/>
@@ -1549,7 +1521,7 @@
                 <w:noProof/>
                 <w:webHidden/>
               </w:rPr>
-              <w:instrText xml:space="preserve"> PAGEREF _Toc385424673 \h </w:instrText>
+              <w:instrText xml:space="preserve"> PAGEREF _Toc401836877 \h </w:instrText>
             </w:r>
             <w:r>
               <w:rPr>
@@ -1592,7 +1564,7 @@
               <w:lang w:eastAsia="zh-CN"/>
             </w:rPr>
           </w:pPr>
-          <w:hyperlink w:anchor="_Toc385424674" w:history="1">
+          <w:hyperlink w:anchor="_Toc401836878" w:history="1">
             <w:r>
               <w:rPr>
                 <w:rStyle w:val="Hyperlink"/>
@@ -1633,7 +1605,7 @@
                 <w:noProof/>
                 <w:webHidden/>
               </w:rPr>
-              <w:instrText xml:space="preserve"> PAGEREF _Toc385424674 \h </w:instrText>
+              <w:instrText xml:space="preserve"> PAGEREF _Toc401836878 \h </w:instrText>
             </w:r>
             <w:r>
               <w:rPr>
@@ -1676,7 +1648,7 @@
               <w:lang w:eastAsia="zh-CN"/>
             </w:rPr>
           </w:pPr>
-          <w:hyperlink w:anchor="_Toc385424675" w:history="1">
+          <w:hyperlink w:anchor="_Toc401836879" w:history="1">
             <w:r>
               <w:rPr>
                 <w:rStyle w:val="Hyperlink"/>
@@ -1717,7 +1689,7 @@
                 <w:noProof/>
                 <w:webHidden/>
               </w:rPr>
-              <w:instrText xml:space="preserve"> PAGEREF _Toc385424675 \h </w:instrText>
+              <w:instrText xml:space="preserve"> PAGEREF _Toc401836879 \h </w:instrText>
             </w:r>
             <w:r>
               <w:rPr>
@@ -1760,7 +1732,7 @@
               <w:lang w:eastAsia="zh-CN"/>
             </w:rPr>
           </w:pPr>
-          <w:hyperlink w:anchor="_Toc385424676" w:history="1">
+          <w:hyperlink w:anchor="_Toc401836880" w:history="1">
             <w:r>
               <w:rPr>
                 <w:rStyle w:val="Hyperlink"/>
@@ -1801,7 +1773,7 @@
                 <w:noProof/>
                 <w:webHidden/>
               </w:rPr>
-              <w:instrText xml:space="preserve"> PAGEREF _Toc385424676 \h </w:instrText>
+              <w:instrText xml:space="preserve"> PAGEREF _Toc401836880 \h </w:instrText>
             </w:r>
             <w:r>
               <w:rPr>
@@ -1844,7 +1816,7 @@
               <w:lang w:eastAsia="zh-CN"/>
             </w:rPr>
           </w:pPr>
-          <w:hyperlink w:anchor="_Toc385424677" w:history="1">
+          <w:hyperlink w:anchor="_Toc401836881" w:history="1">
             <w:r>
               <w:rPr>
                 <w:rStyle w:val="Hyperlink"/>
@@ -1885,7 +1857,7 @@
                 <w:noProof/>
                 <w:webHidden/>
               </w:rPr>
-              <w:instrText xml:space="preserve"> PAGEREF _Toc385424677 \h </w:instrText>
+              <w:instrText xml:space="preserve"> PAGEREF _Toc401836881 \h </w:instrText>
             </w:r>
             <w:r>
               <w:rPr>
@@ -1928,7 +1900,7 @@
               <w:lang w:eastAsia="zh-CN"/>
             </w:rPr>
           </w:pPr>
-          <w:hyperlink w:anchor="_Toc385424678" w:history="1">
+          <w:hyperlink w:anchor="_Toc401836882" w:history="1">
             <w:r>
               <w:rPr>
                 <w:rStyle w:val="Hyperlink"/>
@@ -1969,7 +1941,7 @@
                 <w:noProof/>
                 <w:webHidden/>
               </w:rPr>
-              <w:instrText xml:space="preserve"> PAGEREF _Toc385424678 \h </w:instrText>
+              <w:instrText xml:space="preserve"> PAGEREF _Toc401836882 \h </w:instrText>
             </w:r>
             <w:r>
               <w:rPr>
@@ -1989,7 +1961,7 @@
                 <w:noProof/>
                 <w:webHidden/>
               </w:rPr>
-              <w:t>8</w:t>
+              <w:t>7</w:t>
             </w:r>
             <w:r>
               <w:rPr>
@@ -2012,7 +1984,7 @@
               <w:lang w:eastAsia="zh-CN"/>
             </w:rPr>
           </w:pPr>
-          <w:hyperlink w:anchor="_Toc385424679" w:history="1">
+          <w:hyperlink w:anchor="_Toc401836883" w:history="1">
             <w:r>
               <w:rPr>
                 <w:rStyle w:val="Hyperlink"/>
@@ -2053,7 +2025,91 @@
                 <w:noProof/>
                 <w:webHidden/>
               </w:rPr>
-              <w:instrText xml:space="preserve"> PAGEREF _Toc385424679 \h </w:instrText>
+              <w:instrText xml:space="preserve"> PAGEREF _Toc401836883 \h </w:instrText>
+            </w:r>
+            <w:r>
+              <w:rPr>
+                <w:noProof/>
+                <w:webHidden/>
+              </w:rPr>
+            </w:r>
+            <w:r>
+              <w:rPr>
+                <w:noProof/>
+                <w:webHidden/>
+              </w:rPr>
+              <w:fldChar w:fldCharType="separate"/>
+            </w:r>
+            <w:r>
+              <w:rPr>
+                <w:noProof/>
+                <w:webHidden/>
+              </w:rPr>
+              <w:t>8</w:t>
+            </w:r>
+            <w:r>
+              <w:rPr>
+                <w:noProof/>
+                <w:webHidden/>
+              </w:rPr>
+              <w:fldChar w:fldCharType="end"/>
+            </w:r>
+          </w:hyperlink>
+        </w:p>
+        <w:p>
+          <w:pPr>
+            <w:pStyle w:val="TOC2"/>
+            <w:tabs>
+              <w:tab w:val="left" w:pos="880"/>
+              <w:tab w:val="right" w:leader="dot" w:pos="8630"/>
+            </w:tabs>
+            <w:rPr>
+              <w:noProof/>
+              <w:lang w:eastAsia="zh-CN"/>
+            </w:rPr>
+          </w:pPr>
+          <w:hyperlink w:anchor="_Toc401836884" w:history="1">
+            <w:r>
+              <w:rPr>
+                <w:rStyle w:val="Hyperlink"/>
+                <w:noProof/>
+              </w:rPr>
+              <w:t>3.7</w:t>
+            </w:r>
+            <w:r>
+              <w:rPr>
+                <w:noProof/>
+                <w:lang w:eastAsia="zh-CN"/>
+              </w:rPr>
+              <w:tab/>
+            </w:r>
+            <w:r>
+              <w:rPr>
+                <w:rStyle w:val="Hyperlink"/>
+                <w:noProof/>
+              </w:rPr>
+              <w:t>Image Decode</w:t>
+            </w:r>
+            <w:r>
+              <w:rPr>
+                <w:noProof/>
+                <w:webHidden/>
+              </w:rPr>
+              <w:tab/>
+            </w:r>
+            <w:r>
+              <w:rPr>
+                <w:noProof/>
+                <w:webHidden/>
+              </w:rPr>
+              <w:fldChar w:fldCharType="begin"/>
+            </w:r>
+            <w:r>
+              <w:rPr>
+                <w:noProof/>
+                <w:webHidden/>
+              </w:rPr>
+              <w:instrText xml:space="preserve"> PAGEREF _Toc401836884 \h </w:instrText>
             </w:r>
             <w:r>
               <w:rPr>
@@ -2095,7 +2151,7 @@
               <w:lang w:eastAsia="zh-CN"/>
             </w:rPr>
           </w:pPr>
-          <w:hyperlink w:anchor="_Toc385424680" w:history="1">
+          <w:hyperlink w:anchor="_Toc401836885" w:history="1">
             <w:r>
               <w:rPr>
                 <w:rStyle w:val="Hyperlink"/>
@@ -2122,7 +2178,7 @@
                 <w:noProof/>
                 <w:webHidden/>
               </w:rPr>
-              <w:instrText xml:space="preserve"> PAGEREF _Toc385424680 \h </w:instrText>
+              <w:instrText xml:space="preserve"> PAGEREF _Toc401836885 \h </w:instrText>
             </w:r>
             <w:r>
               <w:rPr>
@@ -2164,7 +2220,7 @@
               <w:lang w:eastAsia="zh-CN"/>
             </w:rPr>
           </w:pPr>
-          <w:hyperlink w:anchor="_Toc385424681" w:history="1">
+          <w:hyperlink w:anchor="_Toc401836886" w:history="1">
             <w:r>
               <w:rPr>
                 <w:rStyle w:val="Hyperlink"/>
@@ -2191,7 +2247,7 @@
                 <w:noProof/>
                 <w:webHidden/>
               </w:rPr>
-              <w:instrText xml:space="preserve"> PAGEREF _Toc385424681 \h </w:instrText>
+              <w:instrText xml:space="preserve"> PAGEREF _Toc401836886 \h </w:instrText>
             </w:r>
             <w:r>
               <w:rPr>
@@ -2256,7 +2312,7 @@
           <w:rStyle w:val="SubtleEmphasis"/>
         </w:rPr>
       </w:pPr>
-      <w:bookmarkStart w:id="0" w:name="_Toc385424658"/>
+      <w:bookmarkStart w:id="0" w:name="_Toc401836862"/>
       <w:r>
         <w:rPr>
           <w:rStyle w:val="Heading1Char"/>
@@ -2305,15 +2361,7 @@
         <w:t>This document describes</w:t>
       </w:r>
       <w:r>
-        <w:t xml:space="preserve"> how to build </w:t>
-      </w:r>
-      <w:proofErr w:type="spellStart"/>
-      <w:r>
-        <w:t>Freescale</w:t>
-      </w:r>
-      <w:proofErr w:type="spellEnd"/>
-      <w:r>
-        <w:t xml:space="preserve"> Multimedia components (</w:t>
+        <w:t xml:space="preserve"> how to build Freescale Multimedia components (</w:t>
       </w:r>
       <w:proofErr w:type="spellStart"/>
       <w:r>
@@ -2337,13 +2385,8 @@
       </w:r>
       <w:proofErr w:type="spellEnd"/>
       <w:r>
-        <w:t xml:space="preserve">) with </w:t>
-      </w:r>
-      <w:proofErr w:type="spellStart"/>
-      <w:r>
-        <w:t>Yocto</w:t>
-      </w:r>
-      <w:proofErr w:type="spellEnd"/>
+        <w:t>) with Yocto</w:t>
+      </w:r>
       <w:r>
         <w:t xml:space="preserve"> Project</w:t>
       </w:r>
@@ -2379,7 +2422,7 @@
           <w:numId w:val="5"/>
         </w:numPr>
       </w:pPr>
-      <w:bookmarkStart w:id="1" w:name="_Toc385424659"/>
+      <w:bookmarkStart w:id="1" w:name="_Toc401836863"/>
       <w:r>
         <w:t>Audience</w:t>
       </w:r>
@@ -2436,7 +2479,7 @@
           <w:numId w:val="5"/>
         </w:numPr>
       </w:pPr>
-      <w:bookmarkStart w:id="2" w:name="_Toc385424660"/>
+      <w:bookmarkStart w:id="2" w:name="_Toc401836864"/>
       <w:r>
         <w:t>Conventions</w:t>
       </w:r>
@@ -2500,7 +2543,7 @@
           <w:numId w:val="5"/>
         </w:numPr>
       </w:pPr>
-      <w:bookmarkStart w:id="3" w:name="_Toc385424661"/>
+      <w:bookmarkStart w:id="3" w:name="_Toc401836865"/>
       <w:r>
         <w:t>References</w:t>
       </w:r>
@@ -2555,21 +2598,8 @@
           <w:u w:val="single"/>
         </w:rPr>
       </w:pPr>
-      <w:proofErr w:type="spellStart"/>
-      <w:r>
-        <w:t>Freescale</w:t>
-      </w:r>
-      <w:proofErr w:type="spellEnd"/>
-      <w:r>
-        <w:t xml:space="preserve"> </w:t>
-      </w:r>
-      <w:proofErr w:type="spellStart"/>
-      <w:r>
-        <w:t>Yocto</w:t>
-      </w:r>
-      <w:proofErr w:type="spellEnd"/>
-      <w:r>
-        <w:t xml:space="preserve"> </w:t>
+      <w:r>
+        <w:t xml:space="preserve">Freescale Yocto </w:t>
       </w:r>
       <w:r>
         <w:t xml:space="preserve">Project </w:t>
@@ -2625,11 +2655,9 @@
       <w:r>
         <w:t xml:space="preserve"> </w:t>
       </w:r>
-      <w:proofErr w:type="spellStart"/>
       <w:r>
         <w:t>Yocto</w:t>
       </w:r>
-      <w:proofErr w:type="spellEnd"/>
       <w:r>
         <w:t xml:space="preserve"> Project</w:t>
       </w:r>
@@ -2655,7 +2683,7 @@
       <w:pPr>
         <w:pStyle w:val="Heading1"/>
       </w:pPr>
-      <w:bookmarkStart w:id="4" w:name="_Toc385424662"/>
+      <w:bookmarkStart w:id="4" w:name="_Toc401836866"/>
       <w:r>
         <w:rPr>
           <w:rFonts w:hint="eastAsia"/>
@@ -2692,244 +2720,182 @@
         <w:t>s chapter describes how to setup</w:t>
       </w:r>
       <w:r>
-        <w:t xml:space="preserve"> the </w:t>
-      </w:r>
-      <w:proofErr w:type="spellStart"/>
-      <w:r>
-        <w:t>Y</w:t>
-      </w:r>
-      <w:r>
-        <w:t>octo</w:t>
-      </w:r>
-      <w:proofErr w:type="spellEnd"/>
+        <w:t xml:space="preserve"> the Y</w:t>
+      </w:r>
+      <w:r>
+        <w:t xml:space="preserve">octo </w:t>
+      </w:r>
+      <w:r>
+        <w:t xml:space="preserve">Project </w:t>
+      </w:r>
+      <w:r>
+        <w:t xml:space="preserve">build environment and how to build multimedia packages into Yocto </w:t>
+      </w:r>
+      <w:r>
+        <w:t xml:space="preserve">Project </w:t>
+      </w:r>
+      <w:r>
+        <w:t>image.</w:t>
+      </w:r>
+    </w:p>
+    <w:p>
+      <w:pPr>
+        <w:pStyle w:val="Heading2"/>
+      </w:pPr>
+      <w:bookmarkStart w:id="5" w:name="_Toc401836867"/>
+      <w:r>
+        <w:rPr>
+          <w:rFonts w:hint="eastAsia"/>
+        </w:rPr>
+        <w:t>2.1</w:t>
+      </w:r>
+      <w:r>
+        <w:rPr>
+          <w:rFonts w:hint="eastAsia"/>
+        </w:rPr>
+        <w:tab/>
+      </w:r>
+      <w:r>
+        <w:t xml:space="preserve">Build </w:t>
+      </w:r>
+      <w:r>
+        <w:t>Yocto</w:t>
+      </w:r>
+      <w:r>
+        <w:t xml:space="preserve"> Project</w:t>
+      </w:r>
+      <w:bookmarkEnd w:id="5"/>
+    </w:p>
+    <w:p>
+      <w:r>
+        <w:t xml:space="preserve">Please refer to the </w:t>
+      </w:r>
+      <w:r>
+        <w:t>“Fre</w:t>
+      </w:r>
+      <w:r>
+        <w:t xml:space="preserve">escale Yocto </w:t>
+      </w:r>
+      <w:r>
+        <w:t xml:space="preserve">Project </w:t>
+      </w:r>
+      <w:r>
+        <w:t xml:space="preserve">User </w:t>
+      </w:r>
+      <w:r>
+        <w:t>Guide</w:t>
+      </w:r>
+      <w:r>
+        <w:t xml:space="preserve">” for </w:t>
+      </w:r>
+      <w:r>
+        <w:t xml:space="preserve">how to setup </w:t>
+      </w:r>
+      <w:r>
+        <w:t xml:space="preserve">Yocto </w:t>
+      </w:r>
+      <w:r>
+        <w:t xml:space="preserve">Project </w:t>
+      </w:r>
+      <w:r>
+        <w:t xml:space="preserve">environment and how to build the Yocto </w:t>
+      </w:r>
+      <w:r>
+        <w:t xml:space="preserve">Project </w:t>
+      </w:r>
+      <w:r>
+        <w:t>image</w:t>
+      </w:r>
+      <w:r>
+        <w:t>.</w:t>
+      </w:r>
+    </w:p>
+    <w:p>
+      <w:pPr>
+        <w:pStyle w:val="Heading2"/>
+      </w:pPr>
+      <w:bookmarkStart w:id="6" w:name="_Toc401836868"/>
+      <w:r>
+        <w:rPr>
+          <w:rFonts w:hint="eastAsia"/>
+        </w:rPr>
+        <w:t>2.</w:t>
+      </w:r>
+      <w:r>
+        <w:t>2</w:t>
+      </w:r>
+      <w:r>
+        <w:rPr>
+          <w:rFonts w:hint="eastAsia"/>
+        </w:rPr>
+        <w:tab/>
+      </w:r>
+      <w:proofErr w:type="gramStart"/>
+      <w:r>
+        <w:rPr>
+          <w:rFonts w:hint="eastAsia"/>
+        </w:rPr>
+        <w:t>Build</w:t>
+      </w:r>
+      <w:r>
+        <w:rPr>
+          <w:rFonts w:hint="eastAsia"/>
+        </w:rPr>
+        <w:t xml:space="preserve">  </w:t>
+      </w:r>
+      <w:r>
+        <w:t>Freescale</w:t>
+      </w:r>
+      <w:proofErr w:type="gramEnd"/>
+      <w:r>
+        <w:t xml:space="preserve"> Multimedia  component</w:t>
+      </w:r>
+      <w:r>
+        <w:t>s</w:t>
+      </w:r>
+      <w:bookmarkEnd w:id="6"/>
+    </w:p>
+    <w:p>
+      <w:pPr>
+        <w:pStyle w:val="Heading3"/>
+      </w:pPr>
+      <w:bookmarkStart w:id="7" w:name="_Toc401836869"/>
+      <w:r>
+        <w:t>2.2</w:t>
+      </w:r>
+      <w:r>
+        <w:t>.1</w:t>
+      </w:r>
+      <w:r>
+        <w:tab/>
+      </w:r>
+      <w:proofErr w:type="gramStart"/>
+      <w:r>
+        <w:t xml:space="preserve">Freescale </w:t>
+      </w:r>
       <w:r>
         <w:t xml:space="preserve"> </w:t>
       </w:r>
-      <w:r>
-        <w:t xml:space="preserve">Project </w:t>
-      </w:r>
-      <w:r>
-        <w:t xml:space="preserve">build environment and how to build multimedia packages into </w:t>
-      </w:r>
-      <w:proofErr w:type="spellStart"/>
-      <w:r>
-        <w:t>Yocto</w:t>
-      </w:r>
-      <w:proofErr w:type="spellEnd"/>
+      <w:proofErr w:type="spellStart"/>
+      <w:r>
+        <w:t>M</w:t>
+      </w:r>
+      <w:r>
+        <w:t>uitimedia</w:t>
+      </w:r>
+      <w:proofErr w:type="spellEnd"/>
+      <w:proofErr w:type="gramEnd"/>
       <w:r>
         <w:t xml:space="preserve"> </w:t>
       </w:r>
       <w:r>
-        <w:t xml:space="preserve">Project </w:t>
-      </w:r>
-      <w:r>
-        <w:t>image.</w:t>
-      </w:r>
-    </w:p>
-    <w:p>
-      <w:pPr>
-        <w:pStyle w:val="Heading2"/>
-      </w:pPr>
-      <w:bookmarkStart w:id="5" w:name="_Toc385424663"/>
-      <w:r>
-        <w:rPr>
-          <w:rFonts w:hint="eastAsia"/>
-        </w:rPr>
-        <w:t>2.1</w:t>
-      </w:r>
-      <w:r>
-        <w:rPr>
-          <w:rFonts w:hint="eastAsia"/>
-        </w:rPr>
-        <w:tab/>
-      </w:r>
-      <w:r>
-        <w:t xml:space="preserve">Build </w:t>
-      </w:r>
-      <w:proofErr w:type="spellStart"/>
-      <w:r>
-        <w:t>Yocto</w:t>
-      </w:r>
-      <w:proofErr w:type="spellEnd"/>
-      <w:r>
-        <w:t xml:space="preserve"> Project</w:t>
-      </w:r>
-      <w:bookmarkEnd w:id="5"/>
-    </w:p>
-    <w:p>
-      <w:r>
-        <w:t xml:space="preserve">Please refer to the </w:t>
-      </w:r>
-      <w:r>
-        <w:t>“</w:t>
-      </w:r>
-      <w:proofErr w:type="spellStart"/>
-      <w:r>
-        <w:t>Fre</w:t>
-      </w:r>
-      <w:r>
-        <w:t>escale</w:t>
-      </w:r>
-      <w:proofErr w:type="spellEnd"/>
-      <w:r>
-        <w:t xml:space="preserve"> </w:t>
-      </w:r>
-      <w:proofErr w:type="spellStart"/>
-      <w:r>
-        <w:t>Yocto</w:t>
-      </w:r>
-      <w:proofErr w:type="spellEnd"/>
-      <w:r>
-        <w:t xml:space="preserve"> </w:t>
-      </w:r>
-      <w:r>
-        <w:t xml:space="preserve">Project </w:t>
-      </w:r>
-      <w:r>
-        <w:t xml:space="preserve">User </w:t>
-      </w:r>
-      <w:r>
-        <w:t>Guide</w:t>
-      </w:r>
-      <w:r>
-        <w:t xml:space="preserve">” for </w:t>
-      </w:r>
-      <w:r>
-        <w:t xml:space="preserve">how to setup </w:t>
-      </w:r>
-      <w:proofErr w:type="spellStart"/>
-      <w:r>
-        <w:t>Yocto</w:t>
-      </w:r>
-      <w:proofErr w:type="spellEnd"/>
-      <w:r>
-        <w:t xml:space="preserve"> </w:t>
-      </w:r>
-      <w:r>
-        <w:t xml:space="preserve">Project </w:t>
-      </w:r>
-      <w:r>
-        <w:t xml:space="preserve">environment and how to build the </w:t>
-      </w:r>
-      <w:proofErr w:type="spellStart"/>
-      <w:r>
-        <w:t>Yocto</w:t>
-      </w:r>
-      <w:proofErr w:type="spellEnd"/>
-      <w:r>
-        <w:t xml:space="preserve"> </w:t>
-      </w:r>
-      <w:r>
-        <w:t xml:space="preserve">Project </w:t>
-      </w:r>
-      <w:r>
-        <w:t>image</w:t>
-      </w:r>
-      <w:r>
-        <w:t>.</w:t>
-      </w:r>
-    </w:p>
-    <w:p>
-      <w:pPr>
-        <w:pStyle w:val="Heading2"/>
-      </w:pPr>
-      <w:bookmarkStart w:id="6" w:name="_Toc385424664"/>
-      <w:r>
-        <w:rPr>
-          <w:rFonts w:hint="eastAsia"/>
-        </w:rPr>
-        <w:t>2.</w:t>
-      </w:r>
-      <w:r>
-        <w:t>2</w:t>
-      </w:r>
-      <w:r>
-        <w:rPr>
-          <w:rFonts w:hint="eastAsia"/>
-        </w:rPr>
-        <w:tab/>
-      </w:r>
-      <w:proofErr w:type="gramStart"/>
-      <w:r>
-        <w:rPr>
-          <w:rFonts w:hint="eastAsia"/>
-        </w:rPr>
-        <w:t>Build</w:t>
-      </w:r>
-      <w:r>
-        <w:rPr>
-          <w:rFonts w:hint="eastAsia"/>
-        </w:rPr>
-        <w:t xml:space="preserve">  </w:t>
-      </w:r>
-      <w:proofErr w:type="spellStart"/>
-      <w:r>
-        <w:t>Freescale</w:t>
-      </w:r>
-      <w:proofErr w:type="spellEnd"/>
-      <w:proofErr w:type="gramEnd"/>
-      <w:r>
-        <w:t xml:space="preserve"> Multimedia  component</w:t>
-      </w:r>
-      <w:r>
-        <w:t>s</w:t>
-      </w:r>
-      <w:bookmarkEnd w:id="6"/>
-    </w:p>
-    <w:p>
-      <w:pPr>
-        <w:pStyle w:val="Heading3"/>
-      </w:pPr>
-      <w:bookmarkStart w:id="7" w:name="_Toc385424665"/>
-      <w:r>
-        <w:t>2.2</w:t>
-      </w:r>
-      <w:r>
-        <w:t>.1</w:t>
-      </w:r>
-      <w:r>
-        <w:tab/>
-      </w:r>
-      <w:proofErr w:type="spellStart"/>
-      <w:proofErr w:type="gramStart"/>
-      <w:r>
-        <w:t>Freescale</w:t>
-      </w:r>
-      <w:proofErr w:type="spellEnd"/>
-      <w:r>
-        <w:t xml:space="preserve"> </w:t>
-      </w:r>
-      <w:r>
-        <w:t xml:space="preserve"> </w:t>
-      </w:r>
-      <w:proofErr w:type="spellStart"/>
-      <w:r>
-        <w:t>M</w:t>
-      </w:r>
-      <w:r>
-        <w:t>uitimedia</w:t>
-      </w:r>
-      <w:proofErr w:type="spellEnd"/>
-      <w:proofErr w:type="gramEnd"/>
-      <w:r>
-        <w:t xml:space="preserve"> </w:t>
-      </w:r>
-      <w:r>
         <w:t>packages</w:t>
       </w:r>
       <w:bookmarkEnd w:id="7"/>
     </w:p>
     <w:p>
       <w:r>
-        <w:t xml:space="preserve">Due to the license limitation, </w:t>
-      </w:r>
-      <w:proofErr w:type="spellStart"/>
-      <w:r>
-        <w:t>Freescale</w:t>
-      </w:r>
-      <w:proofErr w:type="spellEnd"/>
-      <w:r>
-        <w:t xml:space="preserve"> Multimedia packages consist of three parts: </w:t>
+        <w:t xml:space="preserve">Due to the license limitation, Freescale Multimedia packages consist of three parts: </w:t>
       </w:r>
     </w:p>
     <w:p>
@@ -2985,13 +2951,8 @@
         <w:t>For each package details</w:t>
       </w:r>
       <w:r>
-        <w:t xml:space="preserve">, please refer to </w:t>
-      </w:r>
-      <w:proofErr w:type="spellStart"/>
-      <w:r>
-        <w:t>Yocto</w:t>
-      </w:r>
-      <w:proofErr w:type="spellEnd"/>
+        <w:t>, please refer to Yocto</w:t>
+      </w:r>
       <w:r>
         <w:t xml:space="preserve"> Project</w:t>
       </w:r>
@@ -3003,7 +2964,7 @@
       <w:pPr>
         <w:pStyle w:val="Heading3"/>
       </w:pPr>
-      <w:bookmarkStart w:id="8" w:name="_Toc385424666"/>
+      <w:bookmarkStart w:id="8" w:name="_Toc401836870"/>
       <w:r>
         <w:t>2.2.2</w:t>
       </w:r>
@@ -3040,70 +3001,156 @@
       <w:r>
         <w:t xml:space="preserve">into </w:t>
       </w:r>
-      <w:proofErr w:type="spellStart"/>
-      <w:r>
-        <w:t>Yocto</w:t>
-      </w:r>
-      <w:proofErr w:type="spellEnd"/>
+      <w:r>
+        <w:t xml:space="preserve">Yocto </w:t>
+      </w:r>
+      <w:r>
+        <w:t xml:space="preserve">Project </w:t>
+      </w:r>
+      <w:r>
+        <w:t>image.</w:t>
+      </w:r>
+    </w:p>
+    <w:p>
+      <w:r>
+        <w:t>If you want</w:t>
+      </w:r>
+      <w:r>
+        <w:t xml:space="preserve"> to</w:t>
+      </w:r>
+      <w:r>
+        <w:t xml:space="preserve"> update certain package and </w:t>
+      </w:r>
+      <w:r>
+        <w:t>build</w:t>
+      </w:r>
+      <w:r>
+        <w:t xml:space="preserve"> it</w:t>
+      </w:r>
+      <w:r>
+        <w:t xml:space="preserve">, </w:t>
+      </w:r>
+      <w:r>
+        <w:t>you can put it under</w:t>
+      </w:r>
       <w:r>
         <w:t xml:space="preserve"> </w:t>
       </w:r>
       <w:r>
-        <w:t xml:space="preserve">Project </w:t>
-      </w:r>
-      <w:r>
-        <w:t>image.</w:t>
-      </w:r>
-    </w:p>
-    <w:p>
-      <w:r>
-        <w:t>If you want</w:t>
-      </w:r>
-      <w:r>
-        <w:t xml:space="preserve"> to</w:t>
-      </w:r>
-      <w:r>
-        <w:t xml:space="preserve"> update certain package and </w:t>
-      </w:r>
-      <w:r>
-        <w:t>build</w:t>
-      </w:r>
-      <w:r>
-        <w:t xml:space="preserve"> it</w:t>
-      </w:r>
-      <w:r>
-        <w:t xml:space="preserve">, </w:t>
-      </w:r>
-      <w:r>
-        <w:t>you can put it under</w:t>
+        <w:rPr>
+          <w:rFonts w:ascii="Courier New" w:hAnsi="Courier New" w:cs="Courier New"/>
+          <w:sz w:val="18"/>
+          <w:szCs w:val="18"/>
+          <w:shd w:val="pct15" w:color="auto" w:fill="FFFFFF"/>
+        </w:rPr>
+        <w:t>downloads</w:t>
+      </w:r>
+      <w:r>
+        <w:t xml:space="preserve"> d</w:t>
+      </w:r>
+      <w:r>
+        <w:t>irectory</w:t>
+      </w:r>
+      <w:r>
+        <w:t xml:space="preserve"> and do below steps</w:t>
+      </w:r>
+      <w:r>
+        <w:t>:</w:t>
       </w:r>
       <w:r>
         <w:t xml:space="preserve"> </w:t>
       </w:r>
-      <w:r>
-        <w:rPr>
-          <w:rFonts w:ascii="Courier New" w:hAnsi="Courier New" w:cs="Courier New"/>
-          <w:sz w:val="18"/>
-          <w:szCs w:val="18"/>
-          <w:shd w:val="pct15" w:color="auto" w:fill="FFFFFF"/>
-        </w:rPr>
-        <w:t>downloads</w:t>
-      </w:r>
-      <w:r>
-        <w:t xml:space="preserve"> d</w:t>
-      </w:r>
-      <w:r>
-        <w:t>irectory</w:t>
-      </w:r>
-      <w:r>
-        <w:t xml:space="preserve"> and do below steps</w:t>
-      </w:r>
-      <w:r>
-        <w:t>:</w:t>
-      </w:r>
-      <w:r>
+    </w:p>
+    <w:p>
+      <w:pPr>
+        <w:ind w:left="360"/>
+        <w:rPr>
+          <w:rFonts w:ascii="Courier New" w:hAnsi="Courier New" w:cs="Courier New"/>
+          <w:sz w:val="18"/>
+          <w:szCs w:val="18"/>
+          <w:shd w:val="pct15" w:color="auto" w:fill="FFFFFF"/>
+        </w:rPr>
+      </w:pPr>
+      <w:r>
+        <w:rPr>
+          <w:rFonts w:ascii="Courier New" w:hAnsi="Courier New" w:cs="Courier New"/>
+          <w:sz w:val="18"/>
+          <w:szCs w:val="18"/>
+          <w:shd w:val="pct15" w:color="auto" w:fill="FFFFFF"/>
+        </w:rPr>
+        <w:t xml:space="preserve">$ </w:t>
+      </w:r>
+      <w:proofErr w:type="spellStart"/>
+      <w:proofErr w:type="gramStart"/>
+      <w:r>
+        <w:rPr>
+          <w:rFonts w:ascii="Courier New" w:hAnsi="Courier New" w:cs="Courier New"/>
+          <w:sz w:val="18"/>
+          <w:szCs w:val="18"/>
+          <w:shd w:val="pct15" w:color="auto" w:fill="FFFFFF"/>
+        </w:rPr>
+        <w:t>bitbake</w:t>
+      </w:r>
+      <w:proofErr w:type="spellEnd"/>
+      <w:proofErr w:type="gramEnd"/>
+      <w:r>
+        <w:rPr>
+          <w:rFonts w:ascii="Courier New" w:hAnsi="Courier New" w:cs="Courier New"/>
+          <w:sz w:val="18"/>
+          <w:szCs w:val="18"/>
+          <w:shd w:val="pct15" w:color="auto" w:fill="FFFFFF"/>
+        </w:rPr>
         <w:t xml:space="preserve"> </w:t>
       </w:r>
+      <w:r>
+        <w:rPr>
+          <w:rFonts w:ascii="Courier New" w:hAnsi="Courier New" w:cs="Courier New"/>
+          <w:sz w:val="18"/>
+          <w:szCs w:val="18"/>
+          <w:shd w:val="pct15" w:color="auto" w:fill="FFFFFF"/>
+        </w:rPr>
+        <w:t xml:space="preserve">-c </w:t>
+      </w:r>
+      <w:proofErr w:type="spellStart"/>
+      <w:r>
+        <w:rPr>
+          <w:rFonts w:ascii="Courier New" w:hAnsi="Courier New" w:cs="Courier New"/>
+          <w:sz w:val="18"/>
+          <w:szCs w:val="18"/>
+          <w:shd w:val="pct15" w:color="auto" w:fill="FFFFFF"/>
+        </w:rPr>
+        <w:t>clean</w:t>
+      </w:r>
+      <w:r>
+        <w:rPr>
+          <w:rFonts w:ascii="Courier New" w:hAnsi="Courier New" w:cs="Courier New"/>
+          <w:sz w:val="18"/>
+          <w:szCs w:val="18"/>
+          <w:shd w:val="pct15" w:color="auto" w:fill="FFFFFF"/>
+        </w:rPr>
+        <w:t>all</w:t>
+      </w:r>
+      <w:proofErr w:type="spellEnd"/>
+      <w:r>
+        <w:rPr>
+          <w:rFonts w:ascii="Courier New" w:hAnsi="Courier New" w:cs="Courier New"/>
+          <w:sz w:val="18"/>
+          <w:szCs w:val="18"/>
+          <w:shd w:val="pct15" w:color="auto" w:fill="FFFFFF"/>
+        </w:rPr>
+        <w:t xml:space="preserve"> $</w:t>
+      </w:r>
+      <w:proofErr w:type="spellStart"/>
+      <w:r>
+        <w:rPr>
+          <w:rFonts w:ascii="Courier New" w:hAnsi="Courier New" w:cs="Courier New"/>
+          <w:sz w:val="18"/>
+          <w:szCs w:val="18"/>
+          <w:shd w:val="pct15" w:color="auto" w:fill="FFFFFF"/>
+        </w:rPr>
+        <w:t>packagename</w:t>
+      </w:r>
+      <w:proofErr w:type="spellEnd"/>
     </w:p>
     <w:p>
       <w:pPr>
@@ -3144,57 +3191,59 @@
           <w:szCs w:val="18"/>
           <w:shd w:val="pct15" w:color="auto" w:fill="FFFFFF"/>
         </w:rPr>
+        <w:t xml:space="preserve"> $</w:t>
+      </w:r>
+      <w:proofErr w:type="spellStart"/>
+      <w:r>
+        <w:rPr>
+          <w:rFonts w:ascii="Courier New" w:hAnsi="Courier New" w:cs="Courier New"/>
+          <w:sz w:val="18"/>
+          <w:szCs w:val="18"/>
+          <w:shd w:val="pct15" w:color="auto" w:fill="FFFFFF"/>
+        </w:rPr>
+        <w:t>packagename</w:t>
+      </w:r>
+      <w:proofErr w:type="spellEnd"/>
+      <w:r>
+        <w:rPr>
+          <w:rFonts w:ascii="Courier New" w:hAnsi="Courier New" w:cs="Courier New"/>
+          <w:sz w:val="18"/>
+          <w:szCs w:val="18"/>
+          <w:shd w:val="pct15" w:color="auto" w:fill="FFFFFF"/>
+        </w:rPr>
         <w:t xml:space="preserve"> </w:t>
       </w:r>
-      <w:r>
-        <w:rPr>
-          <w:rFonts w:ascii="Courier New" w:hAnsi="Courier New" w:cs="Courier New"/>
-          <w:sz w:val="18"/>
-          <w:szCs w:val="18"/>
-          <w:shd w:val="pct15" w:color="auto" w:fill="FFFFFF"/>
-        </w:rPr>
-        <w:t xml:space="preserve">-c </w:t>
-      </w:r>
-      <w:proofErr w:type="spellStart"/>
-      <w:r>
-        <w:rPr>
-          <w:rFonts w:ascii="Courier New" w:hAnsi="Courier New" w:cs="Courier New"/>
-          <w:sz w:val="18"/>
-          <w:szCs w:val="18"/>
-          <w:shd w:val="pct15" w:color="auto" w:fill="FFFFFF"/>
-        </w:rPr>
-        <w:t>clean</w:t>
-      </w:r>
-      <w:r>
-        <w:rPr>
-          <w:rFonts w:ascii="Courier New" w:hAnsi="Courier New" w:cs="Courier New"/>
-          <w:sz w:val="18"/>
-          <w:szCs w:val="18"/>
-          <w:shd w:val="pct15" w:color="auto" w:fill="FFFFFF"/>
-        </w:rPr>
-        <w:t>all</w:t>
-      </w:r>
-      <w:proofErr w:type="spellEnd"/>
-      <w:r>
-        <w:rPr>
-          <w:rFonts w:ascii="Courier New" w:hAnsi="Courier New" w:cs="Courier New"/>
-          <w:sz w:val="18"/>
-          <w:szCs w:val="18"/>
-          <w:shd w:val="pct15" w:color="auto" w:fill="FFFFFF"/>
-        </w:rPr>
-        <w:t xml:space="preserve"> $</w:t>
-      </w:r>
-      <w:proofErr w:type="spellStart"/>
-      <w:r>
-        <w:rPr>
-          <w:rFonts w:ascii="Courier New" w:hAnsi="Courier New" w:cs="Courier New"/>
-          <w:sz w:val="18"/>
-          <w:szCs w:val="18"/>
-          <w:shd w:val="pct15" w:color="auto" w:fill="FFFFFF"/>
-        </w:rPr>
-        <w:t>packagename</w:t>
-      </w:r>
-      <w:proofErr w:type="spellEnd"/>
+    </w:p>
+    <w:p>
+      <w:r>
+        <w:t xml:space="preserve">The </w:t>
+      </w:r>
+      <w:r>
+        <w:t xml:space="preserve">package </w:t>
+      </w:r>
+      <w:r>
+        <w:t>name should be identical to the recip</w:t>
+      </w:r>
+      <w:r>
+        <w:t xml:space="preserve">e name (under </w:t>
+      </w:r>
+      <w:r>
+        <w:rPr>
+          <w:rFonts w:ascii="Courier New" w:hAnsi="Courier New" w:cs="Courier New"/>
+          <w:sz w:val="18"/>
+          <w:szCs w:val="18"/>
+          <w:shd w:val="pct15" w:color="auto" w:fill="FFFFFF"/>
+        </w:rPr>
+        <w:t>sources/meta-fsl-arm/recipes-multimedia/$component/$packagename_$version.bb</w:t>
+      </w:r>
+      <w:r>
+        <w:t>)</w:t>
+      </w:r>
+    </w:p>
+    <w:p>
+      <w:r>
+        <w:t>For example:</w:t>
+      </w:r>
     </w:p>
     <w:p>
       <w:pPr>
@@ -3235,99 +3284,6 @@
           <w:szCs w:val="18"/>
           <w:shd w:val="pct15" w:color="auto" w:fill="FFFFFF"/>
         </w:rPr>
-        <w:t xml:space="preserve"> $</w:t>
-      </w:r>
-      <w:proofErr w:type="spellStart"/>
-      <w:r>
-        <w:rPr>
-          <w:rFonts w:ascii="Courier New" w:hAnsi="Courier New" w:cs="Courier New"/>
-          <w:sz w:val="18"/>
-          <w:szCs w:val="18"/>
-          <w:shd w:val="pct15" w:color="auto" w:fill="FFFFFF"/>
-        </w:rPr>
-        <w:t>packagename</w:t>
-      </w:r>
-      <w:proofErr w:type="spellEnd"/>
-      <w:r>
-        <w:rPr>
-          <w:rFonts w:ascii="Courier New" w:hAnsi="Courier New" w:cs="Courier New"/>
-          <w:sz w:val="18"/>
-          <w:szCs w:val="18"/>
-          <w:shd w:val="pct15" w:color="auto" w:fill="FFFFFF"/>
-        </w:rPr>
-        <w:t xml:space="preserve"> </w:t>
-      </w:r>
-    </w:p>
-    <w:p>
-      <w:r>
-        <w:t xml:space="preserve">The </w:t>
-      </w:r>
-      <w:r>
-        <w:t xml:space="preserve">package </w:t>
-      </w:r>
-      <w:r>
-        <w:t>name should be identical to the recip</w:t>
-      </w:r>
-      <w:r>
-        <w:t xml:space="preserve">e name (under </w:t>
-      </w:r>
-      <w:r>
-        <w:rPr>
-          <w:rFonts w:ascii="Courier New" w:hAnsi="Courier New" w:cs="Courier New"/>
-          <w:sz w:val="18"/>
-          <w:szCs w:val="18"/>
-          <w:shd w:val="pct15" w:color="auto" w:fill="FFFFFF"/>
-        </w:rPr>
-        <w:t>sources/meta-fsl-arm/recipes-multimedia/$component/$packagename_$version.bb</w:t>
-      </w:r>
-      <w:r>
-        <w:t>)</w:t>
-      </w:r>
-    </w:p>
-    <w:p>
-      <w:r>
-        <w:t>For example:</w:t>
-      </w:r>
-    </w:p>
-    <w:p>
-      <w:pPr>
-        <w:ind w:left="360"/>
-        <w:rPr>
-          <w:rFonts w:ascii="Courier New" w:hAnsi="Courier New" w:cs="Courier New"/>
-          <w:sz w:val="18"/>
-          <w:szCs w:val="18"/>
-          <w:shd w:val="pct15" w:color="auto" w:fill="FFFFFF"/>
-        </w:rPr>
-      </w:pPr>
-      <w:r>
-        <w:rPr>
-          <w:rFonts w:ascii="Courier New" w:hAnsi="Courier New" w:cs="Courier New"/>
-          <w:sz w:val="18"/>
-          <w:szCs w:val="18"/>
-          <w:shd w:val="pct15" w:color="auto" w:fill="FFFFFF"/>
-        </w:rPr>
-        <w:t xml:space="preserve">$ </w:t>
-      </w:r>
-      <w:proofErr w:type="spellStart"/>
-      <w:proofErr w:type="gramStart"/>
-      <w:r>
-        <w:rPr>
-          <w:rFonts w:ascii="Courier New" w:hAnsi="Courier New" w:cs="Courier New"/>
-          <w:sz w:val="18"/>
-          <w:szCs w:val="18"/>
-          <w:shd w:val="pct15" w:color="auto" w:fill="FFFFFF"/>
-        </w:rPr>
-        <w:t>bitbake</w:t>
-      </w:r>
-      <w:proofErr w:type="spellEnd"/>
-      <w:proofErr w:type="gramEnd"/>
-      <w:r>
-        <w:rPr>
-          <w:rFonts w:ascii="Courier New" w:hAnsi="Courier New" w:cs="Courier New"/>
-          <w:sz w:val="18"/>
-          <w:szCs w:val="18"/>
-          <w:shd w:val="pct15" w:color="auto" w:fill="FFFFFF"/>
-        </w:rPr>
         <w:t xml:space="preserve"> gst</w:t>
       </w:r>
       <w:r>
@@ -3353,7 +3309,7 @@
       <w:pPr>
         <w:pStyle w:val="Heading3"/>
       </w:pPr>
-      <w:bookmarkStart w:id="9" w:name="_Toc385424667"/>
+      <w:bookmarkStart w:id="9" w:name="_Toc401836871"/>
       <w:r>
         <w:t>2.2.3</w:t>
       </w:r>
@@ -3473,7 +3429,7 @@
       <w:pPr>
         <w:pStyle w:val="Heading1"/>
       </w:pPr>
-      <w:bookmarkStart w:id="10" w:name="_Toc385424668"/>
+      <w:bookmarkStart w:id="10" w:name="_Toc401836872"/>
       <w:r>
         <w:rPr>
           <w:rFonts w:hint="eastAsia"/>
@@ -3503,7 +3459,7 @@
       <w:pPr>
         <w:pStyle w:val="Heading2"/>
       </w:pPr>
-      <w:bookmarkStart w:id="11" w:name="_Toc385424669"/>
+      <w:bookmarkStart w:id="11" w:name="_Toc401836873"/>
       <w:r>
         <w:rPr>
           <w:rFonts w:hint="eastAsia"/>
@@ -3528,7 +3484,7 @@
       <w:pPr>
         <w:pStyle w:val="Heading3"/>
       </w:pPr>
-      <w:bookmarkStart w:id="12" w:name="_Toc385424670"/>
+      <w:bookmarkStart w:id="12" w:name="_Toc401836874"/>
       <w:r>
         <w:t>3.1</w:t>
       </w:r>
@@ -4043,7 +3999,7 @@
       <w:pPr>
         <w:pStyle w:val="Heading3"/>
       </w:pPr>
-      <w:bookmarkStart w:id="13" w:name="_Toc385424671"/>
+      <w:bookmarkStart w:id="13" w:name="_Toc401836875"/>
       <w:r>
         <w:t>3.1</w:t>
       </w:r>
@@ -4532,7 +4488,7 @@
       <w:pPr>
         <w:pStyle w:val="Heading3"/>
       </w:pPr>
-      <w:bookmarkStart w:id="14" w:name="_Toc385424672"/>
+      <w:bookmarkStart w:id="14" w:name="_Toc401836876"/>
       <w:r>
         <w:t>3.1</w:t>
       </w:r>
@@ -5436,7 +5392,7 @@
       <w:pPr>
         <w:pStyle w:val="Heading3"/>
       </w:pPr>
-      <w:bookmarkStart w:id="15" w:name="_Toc385424673"/>
+      <w:bookmarkStart w:id="15" w:name="_Toc401836877"/>
       <w:r>
         <w:t>3.1.4</w:t>
       </w:r>
@@ -5634,7 +5590,7 @@
       <w:pPr>
         <w:pStyle w:val="Heading2"/>
       </w:pPr>
-      <w:bookmarkStart w:id="16" w:name="_Toc385424674"/>
+      <w:bookmarkStart w:id="16" w:name="_Toc401836878"/>
       <w:r>
         <w:rPr>
           <w:rFonts w:hint="eastAsia"/>
@@ -5660,7 +5616,7 @@
       <w:pPr>
         <w:pStyle w:val="Heading3"/>
       </w:pPr>
-      <w:bookmarkStart w:id="17" w:name="_Toc385424675"/>
+      <w:bookmarkStart w:id="17" w:name="_Toc401836879"/>
       <w:r>
         <w:t>3.2.1</w:t>
       </w:r>
@@ -5922,7 +5878,7 @@
       <w:pPr>
         <w:pStyle w:val="Heading2"/>
       </w:pPr>
-      <w:bookmarkStart w:id="18" w:name="_Toc385424676"/>
+      <w:bookmarkStart w:id="18" w:name="_Toc401836880"/>
       <w:r>
         <w:t>3.3</w:t>
       </w:r>
@@ -6541,7 +6497,7 @@
         <w:pStyle w:val="Heading2"/>
       </w:pPr>
       <w:bookmarkStart w:id="19" w:name="_Toc385346673"/>
-      <w:bookmarkStart w:id="20" w:name="_Toc385424677"/>
+      <w:bookmarkStart w:id="20" w:name="_Toc401836881"/>
       <w:r>
         <w:t>3.4</w:t>
       </w:r>
@@ -7890,7 +7846,7 @@
         <w:pStyle w:val="Heading2"/>
       </w:pPr>
       <w:bookmarkStart w:id="21" w:name="_Toc385346674"/>
-      <w:bookmarkStart w:id="22" w:name="_Toc385424678"/>
+      <w:bookmarkStart w:id="22" w:name="_Toc401836882"/>
       <w:r>
         <w:t>3.</w:t>
       </w:r>
@@ -9573,7 +9529,7 @@
         <w:pStyle w:val="Heading2"/>
       </w:pPr>
       <w:bookmarkStart w:id="23" w:name="_Toc385346675"/>
-      <w:bookmarkStart w:id="24" w:name="_Toc385424679"/>
+      <w:bookmarkStart w:id="24" w:name="_Toc401836883"/>
       <w:r>
         <w:t>3.</w:t>
       </w:r>
@@ -9639,11 +9595,11 @@
       </w:r>
       <w:proofErr w:type="gramEnd"/>
       <w:r>
-        <w:t xml:space="preserve"> it uses </w:t>
-      </w:r>
-      <w:proofErr w:type="spellStart"/>
-      <w:r>
-        <w:t>Freescale</w:t>
+        <w:t xml:space="preserve"> it uses Freescale </w:t>
+      </w:r>
+      <w:proofErr w:type="spellStart"/>
+      <w:r>
+        <w:t>aiurdemux</w:t>
       </w:r>
       <w:proofErr w:type="spellEnd"/>
       <w:r>
@@ -9651,14 +9607,6 @@
       </w:r>
       <w:proofErr w:type="spellStart"/>
       <w:r>
-        <w:t>aiurdemux</w:t>
-      </w:r>
-      <w:proofErr w:type="spellEnd"/>
-      <w:r>
-        <w:t xml:space="preserve"> </w:t>
-      </w:r>
-      <w:proofErr w:type="spellStart"/>
-      <w:r>
         <w:t>plugin</w:t>
       </w:r>
       <w:proofErr w:type="spellEnd"/>
@@ -9694,15 +9642,7 @@
       </w:r>
       <w:proofErr w:type="gramEnd"/>
       <w:r>
-        <w:t xml:space="preserve"> package is not installed default in the </w:t>
-      </w:r>
-      <w:proofErr w:type="spellStart"/>
-      <w:r>
-        <w:t>Yocto</w:t>
-      </w:r>
-      <w:proofErr w:type="spellEnd"/>
-      <w:r>
-        <w:t xml:space="preserve"> Project release, you can follow below steps to build and install it.</w:t>
+        <w:t xml:space="preserve"> package is not installed default in the Yocto Project release, you can follow below steps to build and install it.</w:t>
       </w:r>
     </w:p>
     <w:p>
@@ -10638,9 +10578,261 @@
     </w:p>
     <w:p>
       <w:pPr>
+        <w:pStyle w:val="Heading2"/>
+      </w:pPr>
+      <w:bookmarkStart w:id="25" w:name="_Toc401836884"/>
+      <w:r>
+        <w:t>3.7</w:t>
+      </w:r>
+      <w:r>
+        <w:tab/>
+      </w:r>
+      <w:r>
+        <w:t>Image D</w:t>
+      </w:r>
+      <w:r>
+        <w:t>ecode</w:t>
+      </w:r>
+      <w:bookmarkEnd w:id="25"/>
+    </w:p>
+    <w:p>
+      <w:r>
+        <w:t xml:space="preserve">VPU decoder </w:t>
+      </w:r>
+      <w:proofErr w:type="spellStart"/>
+      <w:r>
+        <w:t>plugin</w:t>
+      </w:r>
+      <w:proofErr w:type="spellEnd"/>
+      <w:r>
+        <w:t xml:space="preserve"> support JPEG image decode</w:t>
+      </w:r>
+      <w:r>
+        <w:t>.</w:t>
+      </w:r>
+    </w:p>
+    <w:p>
+      <w:pPr>
+        <w:pStyle w:val="ListParagraph"/>
+        <w:numPr>
+          <w:ilvl w:val="0"/>
+          <w:numId w:val="23"/>
+        </w:numPr>
+      </w:pPr>
+      <w:r>
+        <w:t>manually pipeline</w:t>
+      </w:r>
+    </w:p>
+    <w:p>
+      <w:pPr>
+        <w:ind w:left="360"/>
+        <w:rPr>
+          <w:rFonts w:ascii="Courier New" w:hAnsi="Courier New" w:cs="Courier New"/>
+          <w:sz w:val="18"/>
+          <w:szCs w:val="18"/>
+          <w:shd w:val="pct15" w:color="auto" w:fill="FFFFFF"/>
+        </w:rPr>
+      </w:pPr>
+      <w:proofErr w:type="gramStart"/>
+      <w:r>
+        <w:rPr>
+          <w:rFonts w:ascii="Courier New" w:hAnsi="Courier New" w:cs="Courier New"/>
+          <w:sz w:val="18"/>
+          <w:szCs w:val="18"/>
+          <w:shd w:val="pct15" w:color="auto" w:fill="FFFFFF"/>
+        </w:rPr>
+        <w:t>gst-launch-1.0</w:t>
+      </w:r>
+      <w:proofErr w:type="gramEnd"/>
+      <w:r>
+        <w:rPr>
+          <w:rFonts w:ascii="Courier New" w:hAnsi="Courier New" w:cs="Courier New"/>
+          <w:sz w:val="18"/>
+          <w:szCs w:val="18"/>
+          <w:shd w:val="pct15" w:color="auto" w:fill="FFFFFF"/>
+        </w:rPr>
+        <w:t xml:space="preserve"> </w:t>
+      </w:r>
+      <w:proofErr w:type="spellStart"/>
+      <w:r>
+        <w:rPr>
+          <w:rFonts w:ascii="Courier New" w:hAnsi="Courier New" w:cs="Courier New"/>
+          <w:sz w:val="18"/>
+          <w:szCs w:val="18"/>
+          <w:shd w:val="pct15" w:color="auto" w:fill="FFFFFF"/>
+        </w:rPr>
+        <w:t>filesrc</w:t>
+      </w:r>
+      <w:proofErr w:type="spellEnd"/>
+      <w:r>
+        <w:rPr>
+          <w:rFonts w:ascii="Courier New" w:hAnsi="Courier New" w:cs="Courier New"/>
+          <w:sz w:val="18"/>
+          <w:szCs w:val="18"/>
+          <w:shd w:val="pct15" w:color="auto" w:fill="FFFFFF"/>
+        </w:rPr>
+        <w:t xml:space="preserve"> location=test.jpg </w:t>
+      </w:r>
+      <w:r>
+        <w:rPr>
+          <w:rFonts w:ascii="Courier New" w:hAnsi="Courier New" w:cs="Courier New"/>
+          <w:sz w:val="18"/>
+          <w:szCs w:val="18"/>
+          <w:shd w:val="pct15" w:color="auto" w:fill="FFFFFF"/>
+        </w:rPr>
+        <w:t xml:space="preserve">! </w:t>
+      </w:r>
+      <w:proofErr w:type="spellStart"/>
+      <w:proofErr w:type="gramStart"/>
+      <w:r>
+        <w:rPr>
+          <w:rFonts w:ascii="Courier New" w:hAnsi="Courier New" w:cs="Courier New"/>
+          <w:sz w:val="18"/>
+          <w:szCs w:val="18"/>
+          <w:shd w:val="pct15" w:color="auto" w:fill="FFFFFF"/>
+        </w:rPr>
+        <w:t>typefind</w:t>
+      </w:r>
+      <w:proofErr w:type="spellEnd"/>
+      <w:r>
+        <w:rPr>
+          <w:rFonts w:ascii="Courier New" w:hAnsi="Courier New" w:cs="Courier New"/>
+          <w:sz w:val="18"/>
+          <w:szCs w:val="18"/>
+          <w:shd w:val="pct15" w:color="auto" w:fill="FFFFFF"/>
+        </w:rPr>
+        <w:t xml:space="preserve"> !</w:t>
+      </w:r>
+      <w:proofErr w:type="gramEnd"/>
+      <w:r>
+        <w:rPr>
+          <w:rFonts w:ascii="Courier New" w:hAnsi="Courier New" w:cs="Courier New"/>
+          <w:sz w:val="18"/>
+          <w:szCs w:val="18"/>
+          <w:shd w:val="pct15" w:color="auto" w:fill="FFFFFF"/>
+        </w:rPr>
+        <w:t xml:space="preserve"> </w:t>
+      </w:r>
+      <w:proofErr w:type="spellStart"/>
+      <w:proofErr w:type="gramStart"/>
+      <w:r>
+        <w:rPr>
+          <w:rFonts w:ascii="Courier New" w:hAnsi="Courier New" w:cs="Courier New"/>
+          <w:sz w:val="18"/>
+          <w:szCs w:val="18"/>
+          <w:shd w:val="pct15" w:color="auto" w:fill="FFFFFF"/>
+        </w:rPr>
+        <w:t>jpegparse</w:t>
+      </w:r>
+      <w:proofErr w:type="spellEnd"/>
+      <w:r>
+        <w:rPr>
+          <w:rFonts w:ascii="Courier New" w:hAnsi="Courier New" w:cs="Courier New"/>
+          <w:sz w:val="18"/>
+          <w:szCs w:val="18"/>
+          <w:shd w:val="pct15" w:color="auto" w:fill="FFFFFF"/>
+        </w:rPr>
+        <w:t xml:space="preserve"> !</w:t>
+      </w:r>
+      <w:proofErr w:type="gramEnd"/>
+      <w:r>
+        <w:rPr>
+          <w:rFonts w:ascii="Courier New" w:hAnsi="Courier New" w:cs="Courier New"/>
+          <w:sz w:val="18"/>
+          <w:szCs w:val="18"/>
+          <w:shd w:val="pct15" w:color="auto" w:fill="FFFFFF"/>
+        </w:rPr>
+        <w:t xml:space="preserve"> </w:t>
+      </w:r>
+      <w:proofErr w:type="spellStart"/>
+      <w:proofErr w:type="gramStart"/>
+      <w:r>
+        <w:rPr>
+          <w:rFonts w:ascii="Courier New" w:hAnsi="Courier New" w:cs="Courier New"/>
+          <w:sz w:val="18"/>
+          <w:szCs w:val="18"/>
+          <w:shd w:val="pct15" w:color="auto" w:fill="FFFFFF"/>
+        </w:rPr>
+        <w:t>vpudec</w:t>
+      </w:r>
+      <w:proofErr w:type="spellEnd"/>
+      <w:r>
+        <w:rPr>
+          <w:rFonts w:ascii="Courier New" w:hAnsi="Courier New" w:cs="Courier New"/>
+          <w:sz w:val="18"/>
+          <w:szCs w:val="18"/>
+          <w:shd w:val="pct15" w:color="auto" w:fill="FFFFFF"/>
+        </w:rPr>
+        <w:t xml:space="preserve"> !</w:t>
+      </w:r>
+      <w:proofErr w:type="gramEnd"/>
+      <w:r>
+        <w:rPr>
+          <w:rFonts w:ascii="Courier New" w:hAnsi="Courier New" w:cs="Courier New"/>
+          <w:sz w:val="18"/>
+          <w:szCs w:val="18"/>
+          <w:shd w:val="pct15" w:color="auto" w:fill="FFFFFF"/>
+        </w:rPr>
+        <w:t xml:space="preserve"> </w:t>
+      </w:r>
+      <w:proofErr w:type="spellStart"/>
+      <w:proofErr w:type="gramStart"/>
+      <w:r>
+        <w:rPr>
+          <w:rFonts w:ascii="Courier New" w:hAnsi="Courier New" w:cs="Courier New"/>
+          <w:sz w:val="18"/>
+          <w:szCs w:val="18"/>
+          <w:shd w:val="pct15" w:color="auto" w:fill="FFFFFF"/>
+        </w:rPr>
+        <w:t>imagefreeze</w:t>
+      </w:r>
+      <w:proofErr w:type="spellEnd"/>
+      <w:r>
+        <w:rPr>
+          <w:rFonts w:ascii="Courier New" w:hAnsi="Courier New" w:cs="Courier New"/>
+          <w:sz w:val="18"/>
+          <w:szCs w:val="18"/>
+          <w:shd w:val="pct15" w:color="auto" w:fill="FFFFFF"/>
+        </w:rPr>
+        <w:t xml:space="preserve"> !</w:t>
+      </w:r>
+      <w:proofErr w:type="gramEnd"/>
+      <w:r>
+        <w:rPr>
+          <w:rFonts w:ascii="Courier New" w:hAnsi="Courier New" w:cs="Courier New"/>
+          <w:sz w:val="18"/>
+          <w:szCs w:val="18"/>
+          <w:shd w:val="pct15" w:color="auto" w:fill="FFFFFF"/>
+        </w:rPr>
+        <w:t xml:space="preserve"> </w:t>
+      </w:r>
+      <w:proofErr w:type="spellStart"/>
+      <w:proofErr w:type="gramStart"/>
+      <w:r>
+        <w:rPr>
+          <w:rFonts w:ascii="Courier New" w:hAnsi="Courier New" w:cs="Courier New"/>
+          <w:sz w:val="18"/>
+          <w:szCs w:val="18"/>
+          <w:shd w:val="pct15" w:color="auto" w:fill="FFFFFF"/>
+        </w:rPr>
+        <w:t>overlaysink</w:t>
+      </w:r>
+      <w:proofErr w:type="spellEnd"/>
+      <w:proofErr w:type="gramEnd"/>
+    </w:p>
+    <w:p>
+      <w:pPr>
+        <w:rPr>
+          <w:sz w:val="23"/>
+          <w:szCs w:val="23"/>
+        </w:rPr>
+      </w:pPr>
+    </w:p>
+    <w:p>
+      <w:pPr>
         <w:pStyle w:val="Heading1"/>
       </w:pPr>
-      <w:bookmarkStart w:id="25" w:name="_Toc385424680"/>
+      <w:bookmarkStart w:id="26" w:name="_Toc401836885"/>
       <w:r>
         <w:t xml:space="preserve">Appendix </w:t>
       </w:r>
@@ -10669,7 +10861,7 @@
       <w:r>
         <w:t xml:space="preserve"> image</w:t>
       </w:r>
-      <w:bookmarkEnd w:id="25"/>
+      <w:bookmarkEnd w:id="26"/>
     </w:p>
     <w:p>
       <w:r>
@@ -10756,6 +10948,7 @@
           <w:szCs w:val="18"/>
           <w:shd w:val="pct15" w:color="auto" w:fill="FFFFFF"/>
         </w:rPr>
+        <w:lastRenderedPageBreak/>
         <w:t>LICENSE_FLAGS_WHITELIST = “commercial”</w:t>
       </w:r>
     </w:p>
@@ -10895,10 +11088,9 @@
       <w:pPr>
         <w:pStyle w:val="Heading1"/>
       </w:pPr>
-      <w:bookmarkStart w:id="26" w:name="_Toc385346678"/>
-      <w:bookmarkStart w:id="27" w:name="_Toc385424681"/>
-      <w:r>
-        <w:lastRenderedPageBreak/>
+      <w:bookmarkStart w:id="27" w:name="_Toc385346678"/>
+      <w:bookmarkStart w:id="28" w:name="_Toc401836886"/>
+      <w:r>
         <w:t xml:space="preserve">Appendix </w:t>
       </w:r>
       <w:proofErr w:type="gramStart"/>
@@ -10920,8 +11112,8 @@
       <w:r>
         <w:t xml:space="preserve"> input/output setting</w:t>
       </w:r>
-      <w:bookmarkEnd w:id="26"/>
       <w:bookmarkEnd w:id="27"/>
+      <w:bookmarkEnd w:id="28"/>
     </w:p>
     <w:p>
       <w:r>
@@ -10954,15 +11146,7 @@
     </w:p>
     <w:p>
       <w:r>
-        <w:t xml:space="preserve">Note: Pulse audio only available for X11back-end </w:t>
-      </w:r>
-      <w:proofErr w:type="spellStart"/>
-      <w:r>
-        <w:t>Yocto</w:t>
-      </w:r>
-      <w:proofErr w:type="spellEnd"/>
-      <w:r>
-        <w:t xml:space="preserve"> Project </w:t>
+        <w:t xml:space="preserve">Note: Pulse audio only available for X11back-end Yocto Project </w:t>
       </w:r>
       <w:proofErr w:type="spellStart"/>
       <w:r>
@@ -10981,11 +11165,11 @@
           <w:numId w:val="29"/>
         </w:numPr>
       </w:pPr>
-      <w:bookmarkStart w:id="28" w:name="_Toc346530080"/>
+      <w:bookmarkStart w:id="29" w:name="_Toc346530080"/>
       <w:r>
         <w:t>Audio output Setting</w:t>
       </w:r>
-      <w:bookmarkEnd w:id="28"/>
+      <w:bookmarkEnd w:id="29"/>
     </w:p>
     <w:p>
       <w:pPr>
@@ -11735,6 +11919,7 @@
         <w:spacing w:before="240"/>
       </w:pPr>
       <w:r>
+        <w:lastRenderedPageBreak/>
         <w:t>A list of available audio sources will be displayed:</w:t>
       </w:r>
     </w:p>
@@ -12005,7 +12190,6 @@
           <w:color w:val="auto"/>
           <w:sz w:val="16"/>
         </w:rPr>
-        <w:lastRenderedPageBreak/>
         <w:t xml:space="preserve">        Description: sgtl5000-audio Analog Stereo</w:t>
       </w:r>
       <w:r>
@@ -12475,6 +12659,7 @@
     </w:p>
     <w:p>
       <w:r>
+        <w:lastRenderedPageBreak/>
         <w:t>Device-strings=hw</w:t>
       </w:r>
       <w:proofErr w:type="gramStart"/>
@@ -12526,7 +12711,6 @@
         <w:pStyle w:val="Heading5"/>
       </w:pPr>
       <w:r>
-        <w:lastRenderedPageBreak/>
         <w:t>Step 3:</w:t>
       </w:r>
     </w:p>
@@ -12681,17 +12865,17 @@
     <w:pPr>
       <w:pStyle w:val="Footer"/>
       <w:pBdr>
-        <w:top w:val="single" w:sz="4" w:space="1" w:color="FFCC41" w:themeColor="background1" w:themeShade="A5"/>
+        <w:top w:val="single" w:sz="4" w:space="1" w:color="A5A5A5" w:themeColor="background1" w:themeShade="A5"/>
       </w:pBdr>
       <w:rPr>
-        <w:color w:val="F6B400" w:themeColor="background1" w:themeShade="7F"/>
+        <w:color w:val="7F7F7F" w:themeColor="background1" w:themeShade="7F"/>
       </w:rPr>
     </w:pPr>
     <w:r>
       <w:rPr>
         <w:rFonts w:asciiTheme="majorHAnsi" w:hAnsiTheme="majorHAnsi" w:cstheme="majorHAnsi" w:hint="eastAsia"/>
         <w:noProof/>
-        <w:color w:val="F6B400" w:themeColor="background1" w:themeShade="7F"/>
+        <w:color w:val="7F7F7F" w:themeColor="background1" w:themeShade="7F"/>
       </w:rPr>
       <w:t>Freescale Semiconductor</w:t>
     </w:r>
@@ -12699,7 +12883,7 @@
       <w:rPr>
         <w:rFonts w:asciiTheme="majorHAnsi" w:hAnsiTheme="majorHAnsi" w:cstheme="majorHAnsi"/>
         <w:noProof/>
-        <w:color w:val="F6B400" w:themeColor="background1" w:themeShade="7F"/>
+        <w:color w:val="7F7F7F" w:themeColor="background1" w:themeShade="7F"/>
       </w:rPr>
       <w:ptab w:relativeTo="margin" w:alignment="right" w:leader="none"/>
     </w:r>
@@ -12707,28 +12891,28 @@
       <w:rPr>
         <w:rFonts w:asciiTheme="majorHAnsi" w:hAnsiTheme="majorHAnsi" w:cstheme="majorHAnsi"/>
         <w:noProof/>
-        <w:color w:val="F6B400" w:themeColor="background1" w:themeShade="7F"/>
+        <w:color w:val="7F7F7F" w:themeColor="background1" w:themeShade="7F"/>
       </w:rPr>
       <w:t xml:space="preserve"> </w:t>
     </w:r>
     <w:r>
       <w:rPr>
         <w:noProof/>
-        <w:color w:val="F6B400" w:themeColor="background1" w:themeShade="7F"/>
+        <w:color w:val="7F7F7F" w:themeColor="background1" w:themeShade="7F"/>
       </w:rPr>
       <w:fldChar w:fldCharType="begin"/>
     </w:r>
     <w:r>
       <w:rPr>
         <w:noProof/>
-        <w:color w:val="F6B400" w:themeColor="background1" w:themeShade="7F"/>
+        <w:color w:val="7F7F7F" w:themeColor="background1" w:themeShade="7F"/>
       </w:rPr>
       <w:instrText xml:space="preserve"> PAGE   \* MERGEFORMAT </w:instrText>
     </w:r>
     <w:r>
       <w:rPr>
         <w:noProof/>
-        <w:color w:val="F6B400" w:themeColor="background1" w:themeShade="7F"/>
+        <w:color w:val="7F7F7F" w:themeColor="background1" w:themeShade="7F"/>
       </w:rPr>
       <w:fldChar w:fldCharType="separate"/>
     </w:r>
@@ -12736,21 +12920,21 @@
       <w:rPr>
         <w:rFonts w:asciiTheme="majorHAnsi" w:hAnsiTheme="majorHAnsi" w:cstheme="majorHAnsi"/>
         <w:noProof/>
-        <w:color w:val="F6B400" w:themeColor="background1" w:themeShade="7F"/>
-      </w:rPr>
-      <w:t>9</w:t>
+        <w:color w:val="7F7F7F" w:themeColor="background1" w:themeShade="7F"/>
+      </w:rPr>
+      <w:t>2</w:t>
     </w:r>
     <w:r>
       <w:rPr>
         <w:noProof/>
-        <w:color w:val="F6B400" w:themeColor="background1" w:themeShade="7F"/>
+        <w:color w:val="7F7F7F" w:themeColor="background1" w:themeShade="7F"/>
       </w:rPr>
       <w:fldChar w:fldCharType="end"/>
     </w:r>
     <w:r>
       <w:rPr>
         <w:noProof/>
-        <w:color w:val="F6B400" w:themeColor="background1" w:themeShade="7F"/>
+        <w:color w:val="7F7F7F" w:themeColor="background1" w:themeShade="7F"/>
         <w:lang w:eastAsia="zh-TW"/>
       </w:rPr>
       <w:pict>
@@ -12808,21 +12992,7 @@
           <w:rPr>
             <w:rFonts w:hint="eastAsia"/>
           </w:rPr>
-          <w:t xml:space="preserve">i.MX 6 Series </w:t>
-        </w:r>
-        <w:proofErr w:type="spellStart"/>
-        <w:r>
-          <w:rPr>
-            <w:rFonts w:hint="eastAsia"/>
-          </w:rPr>
-          <w:t>Yocto</w:t>
-        </w:r>
-        <w:proofErr w:type="spellEnd"/>
-        <w:r>
-          <w:rPr>
-            <w:rFonts w:hint="eastAsia"/>
-          </w:rPr>
-          <w:t xml:space="preserve"> </w:t>
+          <w:t xml:space="preserve">i.MX 6 Series Yocto </w:t>
         </w:r>
         <w:r>
           <w:t xml:space="preserve">Project </w:t>
@@ -17175,7 +17345,7 @@
         <a:sysClr val="windowText" lastClr="000000"/>
       </a:dk1>
       <a:lt1>
-        <a:sysClr val="window" lastClr="FFFBF0"/>
+        <a:sysClr val="window" lastClr="FFFFFF"/>
       </a:lt1>
       <a:dk2>
         <a:srgbClr val="1F497D"/>
@@ -17455,7 +17625,7 @@
 </file>
 
 <file path=customXml/itemProps1.xml><?xml version="1.0" encoding="utf-8"?>
-<ds:datastoreItem xmlns:ds="http://schemas.openxmlformats.org/officeDocument/2006/customXml" ds:itemID="{A2950160-F1CF-493D-853D-9D4D7C8CA128}">
+<ds:datastoreItem xmlns:ds="http://schemas.openxmlformats.org/officeDocument/2006/customXml" ds:itemID="{3EDF96BD-5A83-4DE7-9B99-278C6AC482B8}">
   <ds:schemaRefs>
     <ds:schemaRef ds:uri="http://schemas.openxmlformats.org/officeDocument/2006/bibliography"/>
   </ds:schemaRefs>

</xml_diff>